<commit_message>
Output as of 2022-January-09
</commit_message>
<xml_diff>
--- a/output/2022-01-09/nsw-covid-report-2022-01-09.docx
+++ b/output/2022-01-09/nsw-covid-report-2022-01-09.docx
@@ -97,7 +97,7 @@
           <w:bCs/>
           <w:b/>
         </w:rPr>
-        <w:t xml:space="preserve">Wednesday 9th February 2022</w:t>
+        <w:t xml:space="preserve">Monday 31st January 2022</w:t>
       </w:r>
       <w:r>
         <w:t xml:space="preserve">.</w:t>
@@ -175,7 +175,7 @@
           <w:bCs/>
           <w:b/>
         </w:rPr>
-        <w:t xml:space="preserve">Monday 7th February 2022</w:t>
+        <w:t xml:space="preserve">Wednesday 26th January 2022</w:t>
       </w:r>
       <w:r>
         <w:t xml:space="preserve">.</w:t>
@@ -376,6 +376,14 @@
     <w:p>
       <w:pPr>
         <w:pStyle w:val="FirstParagraph"/>
+      </w:pPr>
+      <w:r>
+        <w:t xml:space="preserve">After Monday 31st January 2022 (when hospitals are saturated), we should expect to see the death rate increase significantly.</w:t>
+      </w:r>
+    </w:p>
+    <w:p>
+      <w:pPr>
+        <w:pStyle w:val="BodyText"/>
       </w:pPr>
       <w:r>
         <w:drawing>

</xml_diff>